<commit_message>
Ajout de quelques questions
</commit_message>
<xml_diff>
--- a/questionsMercredi.docx
+++ b/questionsMercredi.docx
@@ -120,26 +120,78 @@
       <w:r>
         <w:t xml:space="preserve"> livret d’accueil personnel ?</w:t>
       </w:r>
-    </w:p>
-    <w:p>
-      <w:pPr>
-        <w:pStyle w:val="Sansinterligne"/>
-      </w:pPr>
-    </w:p>
-    <w:p>
-      <w:pPr>
-        <w:pStyle w:val="Sansinterligne"/>
-      </w:pPr>
-      <w:proofErr w:type="spellStart"/>
-      <w:r>
-        <w:t>Pdf</w:t>
-      </w:r>
-      <w:proofErr w:type="spellEnd"/>
-      <w:r>
-        <w:t xml:space="preserve"> du règlement intérieur à jour ? (2008)</w:t>
-      </w:r>
       <w:bookmarkStart w:id="0" w:name="_GoBack"/>
       <w:bookmarkEnd w:id="0"/>
+    </w:p>
+    <w:p>
+      <w:pPr>
+        <w:pStyle w:val="Sansinterligne"/>
+      </w:pPr>
+    </w:p>
+    <w:p>
+      <w:pPr>
+        <w:pStyle w:val="Sansinterligne"/>
+      </w:pPr>
+      <w:proofErr w:type="spellStart"/>
+      <w:r>
+        <w:t>Pdf</w:t>
+      </w:r>
+      <w:proofErr w:type="spellEnd"/>
+      <w:r>
+        <w:t xml:space="preserve"> du règlement intérieur à jour ? (2008)</w:t>
+      </w:r>
+    </w:p>
+    <w:p>
+      <w:pPr>
+        <w:pStyle w:val="Sansinterligne"/>
+      </w:pPr>
+    </w:p>
+    <w:p>
+      <w:pPr>
+        <w:pStyle w:val="Sansinterligne"/>
+      </w:pPr>
+      <w:r>
+        <w:t>Faut-il prévoir l’intranet également sur Smartphone ? sur Tablette ?</w:t>
+      </w:r>
+    </w:p>
+    <w:p>
+      <w:pPr>
+        <w:pStyle w:val="Sansinterligne"/>
+      </w:pPr>
+    </w:p>
+    <w:p>
+      <w:pPr>
+        <w:pStyle w:val="Sansinterligne"/>
+      </w:pPr>
+      <w:r>
+        <w:t xml:space="preserve">Un thème </w:t>
+      </w:r>
+      <w:proofErr w:type="spellStart"/>
+      <w:r>
+        <w:t>drupal</w:t>
+      </w:r>
+      <w:proofErr w:type="spellEnd"/>
+      <w:r>
+        <w:t xml:space="preserve"> </w:t>
+      </w:r>
+      <w:proofErr w:type="spellStart"/>
+      <w:r>
+        <w:t>a-t-il</w:t>
+      </w:r>
+      <w:proofErr w:type="spellEnd"/>
+      <w:r>
+        <w:t xml:space="preserve"> déjà été choisi pour le site ?</w:t>
+      </w:r>
+    </w:p>
+    <w:p>
+      <w:pPr>
+        <w:pStyle w:val="Sansinterligne"/>
+      </w:pPr>
+    </w:p>
+    <w:p>
+      <w:pPr>
+        <w:pStyle w:val="Sansinterligne"/>
+      </w:pPr>
     </w:p>
     <w:sectPr>
       <w:pgSz w:w="11906" w:h="16838"/>

</xml_diff>